<commit_message>
Modificação na linha: ''...principal atuante nas responsabilidades do negócio."
</commit_message>
<xml_diff>
--- a/07.Declaração do Problema.docx
+++ b/07.Declaração do Problema.docx
@@ -1,22 +1,22 @@
 
-<file path=word/document2.xml><?xml version="1.0" encoding="utf-8"?>
-<w:document xmlns:wpc="http://schemas.microsoft.com/office/word/2010/wordprocessingCanvas" xmlns:mc="http://schemas.openxmlformats.org/markup-compatibility/2006" xmlns:o="urn:schemas-microsoft-com:office:office" xmlns:r="http://schemas.openxmlformats.org/officeDocument/2006/relationships" xmlns:m="http://schemas.openxmlformats.org/officeDocument/2006/math" xmlns:v="urn:schemas-microsoft-com:vml" xmlns:wp14="http://schemas.microsoft.com/office/word/2010/wordprocessingDrawing" xmlns:wp="http://schemas.openxmlformats.org/drawingml/2006/wordprocessingDrawing" xmlns:w10="urn:schemas-microsoft-com:office:word" xmlns:w="http://schemas.openxmlformats.org/wordprocessingml/2006/main" xmlns:w14="http://schemas.microsoft.com/office/word/2010/wordml" xmlns:w15="http://schemas.microsoft.com/office/word/2012/wordml" xmlns:wpg="http://schemas.microsoft.com/office/word/2010/wordprocessingGroup" xmlns:wpi="http://schemas.microsoft.com/office/word/2010/wordprocessingInk" xmlns:wne="http://schemas.microsoft.com/office/word/2006/wordml" xmlns:wps="http://schemas.microsoft.com/office/word/2010/wordprocessingShape" mc:Ignorable="w14 w15 wp14">
+<file path=word/document.xml><?xml version="1.0" encoding="utf-8"?>
+<w:document xmlns:wpc="http://schemas.microsoft.com/office/word/2010/wordprocessingCanvas" xmlns:cx="http://schemas.microsoft.com/office/drawing/2014/chartex" xmlns:cx1="http://schemas.microsoft.com/office/drawing/2015/9/8/chartex" xmlns:cx2="http://schemas.microsoft.com/office/drawing/2015/10/21/chartex" xmlns:cx3="http://schemas.microsoft.com/office/drawing/2016/5/9/chartex" xmlns:cx4="http://schemas.microsoft.com/office/drawing/2016/5/10/chartex" xmlns:cx5="http://schemas.microsoft.com/office/drawing/2016/5/11/chartex" xmlns:cx6="http://schemas.microsoft.com/office/drawing/2016/5/12/chartex" xmlns:cx7="http://schemas.microsoft.com/office/drawing/2016/5/13/chartex" xmlns:cx8="http://schemas.microsoft.com/office/drawing/2016/5/14/chartex" xmlns:mc="http://schemas.openxmlformats.org/markup-compatibility/2006" xmlns:aink="http://schemas.microsoft.com/office/drawing/2016/ink" xmlns:am3d="http://schemas.microsoft.com/office/drawing/2017/model3d" xmlns:o="urn:schemas-microsoft-com:office:office" xmlns:r="http://schemas.openxmlformats.org/officeDocument/2006/relationships" xmlns:m="http://schemas.openxmlformats.org/officeDocument/2006/math" xmlns:v="urn:schemas-microsoft-com:vml" xmlns:wp14="http://schemas.microsoft.com/office/word/2010/wordprocessingDrawing" xmlns:wp="http://schemas.openxmlformats.org/drawingml/2006/wordprocessingDrawing" xmlns:w10="urn:schemas-microsoft-com:office:word" xmlns:w="http://schemas.openxmlformats.org/wordprocessingml/2006/main" xmlns:w14="http://schemas.microsoft.com/office/word/2010/wordml" xmlns:w15="http://schemas.microsoft.com/office/word/2012/wordml" xmlns:w16cid="http://schemas.microsoft.com/office/word/2016/wordml/cid" xmlns:w16se="http://schemas.microsoft.com/office/word/2015/wordml/symex" xmlns:wpg="http://schemas.microsoft.com/office/word/2010/wordprocessingGroup" xmlns:wpi="http://schemas.microsoft.com/office/word/2010/wordprocessingInk" xmlns:wne="http://schemas.microsoft.com/office/word/2006/wordml" xmlns:wps="http://schemas.microsoft.com/office/word/2010/wordprocessingShape" mc:Ignorable="w14 w15 w16se w16cid wp14">
   <w:body>
     <w:p>
       <w:pPr>
         <w:rPr>
-          <w:rFonts w:ascii="Arial" w:hAnsi="Arial" w:eastAsia="Arial" w:cs="Arial"/>
-          <w:b w:val="1"/>
-          <w:bCs w:val="1"/>
+          <w:rFonts w:ascii="Arial" w:eastAsia="Arial" w:hAnsi="Arial" w:cs="Arial"/>
+          <w:b/>
+          <w:bCs/>
           <w:sz w:val="28"/>
           <w:szCs w:val="28"/>
         </w:rPr>
       </w:pPr>
       <w:r>
         <w:rPr>
-          <w:rFonts w:ascii="Arial" w:hAnsi="Arial" w:eastAsia="Arial" w:cs="Arial"/>
-          <w:b w:val="1"/>
-          <w:bCs w:val="1"/>
+          <w:rFonts w:ascii="Arial" w:eastAsia="Arial" w:hAnsi="Arial" w:cs="Arial"/>
+          <w:b/>
+          <w:bCs/>
           <w:sz w:val="28"/>
           <w:szCs w:val="28"/>
         </w:rPr>
@@ -25,7 +25,7 @@
     </w:p>
     <w:tbl>
       <w:tblPr>
-        <w:tblStyle w:val="TableGrid"/>
+        <w:tblStyle w:val="Tabelacomgrade"/>
         <w:tblW w:w="9855" w:type="dxa"/>
         <w:tblLayout w:type="fixed"/>
         <w:tblLook w:val="06A0" w:firstRow="1" w:lastRow="0" w:firstColumn="1" w:lastColumn="0" w:noHBand="1" w:noVBand="1"/>
@@ -39,24 +39,21 @@
           <w:tcPr>
             <w:tcW w:w="1590" w:type="dxa"/>
             <w:shd w:val="clear" w:color="auto" w:fill="AEAAAA" w:themeFill="background2" w:themeFillShade="BF"/>
-            <w:tcMar/>
           </w:tcPr>
           <w:p>
             <w:pPr>
-              <w:pStyle w:val="Normal"/>
-              <w:spacing w:before="0" w:beforeAutospacing="off"/>
               <w:jc w:val="center"/>
               <w:rPr>
-                <w:rFonts w:ascii="Arial" w:hAnsi="Arial" w:eastAsia="Arial" w:cs="Arial"/>
-                <w:b w:val="1"/>
-                <w:bCs w:val="1"/>
-              </w:rPr>
-            </w:pPr>
-            <w:r>
-              <w:rPr>
-                <w:rFonts w:ascii="Arial" w:hAnsi="Arial" w:eastAsia="Arial" w:cs="Arial"/>
-                <w:b w:val="1"/>
-                <w:bCs w:val="1"/>
+                <w:rFonts w:ascii="Arial" w:eastAsia="Arial" w:hAnsi="Arial" w:cs="Arial"/>
+                <w:b/>
+                <w:bCs/>
+              </w:rPr>
+            </w:pPr>
+            <w:r>
+              <w:rPr>
+                <w:rFonts w:ascii="Arial" w:eastAsia="Arial" w:hAnsi="Arial" w:cs="Arial"/>
+                <w:b/>
+                <w:bCs/>
               </w:rPr>
               <w:t>Elementos</w:t>
             </w:r>
@@ -66,24 +63,21 @@
           <w:tcPr>
             <w:tcW w:w="8265" w:type="dxa"/>
             <w:shd w:val="clear" w:color="auto" w:fill="AEAAAA" w:themeFill="background2" w:themeFillShade="BF"/>
-            <w:tcMar/>
           </w:tcPr>
           <w:p>
             <w:pPr>
-              <w:pStyle w:val="Normal"/>
-              <w:spacing w:before="0" w:beforeAutospacing="off"/>
               <w:jc w:val="center"/>
               <w:rPr>
-                <w:rFonts w:ascii="Arial" w:hAnsi="Arial" w:eastAsia="Arial" w:cs="Arial"/>
-                <w:b w:val="1"/>
-                <w:bCs w:val="1"/>
-              </w:rPr>
-            </w:pPr>
-            <w:r>
-              <w:rPr>
-                <w:rFonts w:ascii="Arial" w:hAnsi="Arial" w:eastAsia="Arial" w:cs="Arial"/>
-                <w:b w:val="1"/>
-                <w:bCs w:val="1"/>
+                <w:rFonts w:ascii="Arial" w:eastAsia="Arial" w:hAnsi="Arial" w:cs="Arial"/>
+                <w:b/>
+                <w:bCs/>
+              </w:rPr>
+            </w:pPr>
+            <w:r>
+              <w:rPr>
+                <w:rFonts w:ascii="Arial" w:eastAsia="Arial" w:hAnsi="Arial" w:cs="Arial"/>
+                <w:b/>
+                <w:bCs/>
               </w:rPr>
               <w:t>Descrição</w:t>
             </w:r>
@@ -94,24 +88,22 @@
         <w:tc>
           <w:tcPr>
             <w:tcW w:w="1590" w:type="dxa"/>
-            <w:tcMar/>
           </w:tcPr>
           <w:p>
             <w:pPr>
-              <w:pStyle w:val="Normal"/>
-              <w:spacing w:before="40" w:beforeAutospacing="off"/>
+              <w:spacing w:before="40"/>
               <w:jc w:val="center"/>
               <w:rPr>
-                <w:rFonts w:ascii="Arial" w:hAnsi="Arial" w:eastAsia="Arial" w:cs="Arial"/>
-                <w:b w:val="1"/>
-                <w:bCs w:val="1"/>
-              </w:rPr>
-            </w:pPr>
-            <w:r>
-              <w:rPr>
-                <w:rFonts w:ascii="Arial" w:hAnsi="Arial" w:eastAsia="Arial" w:cs="Arial"/>
-                <w:b w:val="1"/>
-                <w:bCs w:val="1"/>
+                <w:rFonts w:ascii="Arial" w:eastAsia="Arial" w:hAnsi="Arial" w:cs="Arial"/>
+                <w:b/>
+                <w:bCs/>
+              </w:rPr>
+            </w:pPr>
+            <w:r>
+              <w:rPr>
+                <w:rFonts w:ascii="Arial" w:eastAsia="Arial" w:hAnsi="Arial" w:cs="Arial"/>
+                <w:b/>
+                <w:bCs/>
               </w:rPr>
               <w:t>O problema</w:t>
             </w:r>
@@ -120,48 +112,18 @@
         <w:tc>
           <w:tcPr>
             <w:tcW w:w="8265" w:type="dxa"/>
-            <w:tcMar/>
           </w:tcPr>
           <w:p>
             <w:pPr>
-              <w:pStyle w:val="Normal"/>
-              <w:rPr>
-                <w:rFonts w:ascii="Arial" w:hAnsi="Arial" w:eastAsia="Arial" w:cs="Arial"/>
-                <w:noProof w:val="0"/>
-                <w:sz w:val="22"/>
-                <w:szCs w:val="22"/>
-                <w:lang w:val="pt-BR"/>
-              </w:rPr>
-            </w:pPr>
-            <w:r>
-              <w:rPr>
-                <w:rFonts w:ascii="Arial" w:hAnsi="Arial" w:eastAsia="Arial" w:cs="Arial"/>
-                <w:noProof w:val="0"/>
-                <w:sz w:val="22"/>
-                <w:szCs w:val="22"/>
-                <w:lang w:val="pt-BR"/>
-              </w:rPr>
-              <w:t xml:space="preserve">da falta de comunicação unificada com os clientes, para orçamentos, agenda, contratos, compra de </w:t>
-            </w:r>
-            <w:r>
-              <w:rPr>
-                <w:rFonts w:ascii="Arial" w:hAnsi="Arial" w:eastAsia="Arial" w:cs="Arial"/>
-                <w:noProof w:val="0"/>
-                <w:sz w:val="22"/>
-                <w:szCs w:val="22"/>
-                <w:lang w:val="pt-BR"/>
-              </w:rPr>
-              <w:t>materiais e</w:t>
-            </w:r>
-            <w:r>
-              <w:rPr>
-                <w:rFonts w:ascii="Arial" w:hAnsi="Arial" w:eastAsia="Arial" w:cs="Arial"/>
-                <w:noProof w:val="0"/>
-                <w:sz w:val="22"/>
-                <w:szCs w:val="22"/>
-                <w:lang w:val="pt-BR"/>
-              </w:rPr>
-              <w:t xml:space="preserve"> mão de obra</w:t>
+              <w:rPr>
+                <w:rFonts w:ascii="Arial" w:eastAsia="Arial" w:hAnsi="Arial" w:cs="Arial"/>
+              </w:rPr>
+            </w:pPr>
+            <w:r>
+              <w:rPr>
+                <w:rFonts w:ascii="Arial" w:eastAsia="Arial" w:hAnsi="Arial" w:cs="Arial"/>
+              </w:rPr>
+              <w:t>da falta de comunicação unificada com os clientes, para orçamentos, agenda, contratos, compra de materiais e mão de obra</w:t>
             </w:r>
           </w:p>
         </w:tc>
@@ -171,24 +133,22 @@
           <w:tcPr>
             <w:tcW w:w="1590" w:type="dxa"/>
             <w:shd w:val="clear" w:color="auto" w:fill="F2F2F2" w:themeFill="background1" w:themeFillShade="F2"/>
-            <w:tcMar/>
           </w:tcPr>
           <w:p>
             <w:pPr>
-              <w:pStyle w:val="Normal"/>
-              <w:spacing w:before="40" w:beforeAutospacing="off"/>
+              <w:spacing w:before="40"/>
               <w:jc w:val="center"/>
               <w:rPr>
-                <w:rFonts w:ascii="Arial" w:hAnsi="Arial" w:eastAsia="Arial" w:cs="Arial"/>
-                <w:b w:val="1"/>
-                <w:bCs w:val="1"/>
-              </w:rPr>
-            </w:pPr>
-            <w:r>
-              <w:rPr>
-                <w:rFonts w:ascii="Arial" w:hAnsi="Arial" w:eastAsia="Arial" w:cs="Arial"/>
-                <w:b w:val="1"/>
-                <w:bCs w:val="1"/>
+                <w:rFonts w:ascii="Arial" w:eastAsia="Arial" w:hAnsi="Arial" w:cs="Arial"/>
+                <w:b/>
+                <w:bCs/>
+              </w:rPr>
+            </w:pPr>
+            <w:r>
+              <w:rPr>
+                <w:rFonts w:ascii="Arial" w:eastAsia="Arial" w:hAnsi="Arial" w:cs="Arial"/>
+                <w:b/>
+                <w:bCs/>
               </w:rPr>
               <w:t>afeta</w:t>
             </w:r>
@@ -198,46 +158,34 @@
           <w:tcPr>
             <w:tcW w:w="8265" w:type="dxa"/>
             <w:shd w:val="clear" w:color="auto" w:fill="F2F2F2" w:themeFill="background1" w:themeFillShade="F2"/>
-            <w:tcMar/>
           </w:tcPr>
           <w:p>
             <w:pPr>
-              <w:pStyle w:val="Normal"/>
-              <w:rPr>
-                <w:rFonts w:ascii="Arial" w:hAnsi="Arial" w:eastAsia="Arial" w:cs="Arial"/>
-                <w:noProof w:val="0"/>
-                <w:sz w:val="22"/>
-                <w:szCs w:val="22"/>
-                <w:lang w:val="pt-BR"/>
-              </w:rPr>
-            </w:pPr>
-            <w:r>
-              <w:rPr>
-                <w:rFonts w:ascii="Arial" w:hAnsi="Arial" w:eastAsia="Arial" w:cs="Arial"/>
-                <w:noProof w:val="0"/>
-                <w:sz w:val="22"/>
-                <w:szCs w:val="22"/>
-                <w:lang w:val="pt-BR"/>
+              <w:rPr>
+                <w:rFonts w:ascii="Arial" w:eastAsia="Arial" w:hAnsi="Arial" w:cs="Arial"/>
+              </w:rPr>
+            </w:pPr>
+            <w:r>
+              <w:rPr>
+                <w:rFonts w:ascii="Arial" w:eastAsia="Arial" w:hAnsi="Arial" w:cs="Arial"/>
               </w:rPr>
               <w:t xml:space="preserve">o crescimento e </w:t>
             </w:r>
             <w:r>
               <w:rPr>
-                <w:rFonts w:ascii="Arial" w:hAnsi="Arial" w:eastAsia="Arial" w:cs="Arial"/>
-                <w:noProof w:val="0"/>
-                <w:sz w:val="22"/>
-                <w:szCs w:val="22"/>
-                <w:lang w:val="pt-BR"/>
-              </w:rPr>
-              <w:t xml:space="preserve">da </w:t>
-            </w:r>
-            <w:r>
-              <w:rPr>
-                <w:rFonts w:ascii="Arial" w:hAnsi="Arial" w:eastAsia="Arial" w:cs="Arial"/>
-                <w:noProof w:val="0"/>
-                <w:sz w:val="22"/>
-                <w:szCs w:val="22"/>
-                <w:lang w:val="pt-BR"/>
+                <w:rFonts w:ascii="Arial" w:eastAsia="Arial" w:hAnsi="Arial" w:cs="Arial"/>
+              </w:rPr>
+              <w:t>a</w:t>
+            </w:r>
+            <w:r>
+              <w:rPr>
+                <w:rFonts w:ascii="Arial" w:eastAsia="Arial" w:hAnsi="Arial" w:cs="Arial"/>
+              </w:rPr>
+              <w:t xml:space="preserve"> </w:t>
+            </w:r>
+            <w:r>
+              <w:rPr>
+                <w:rFonts w:ascii="Arial" w:eastAsia="Arial" w:hAnsi="Arial" w:cs="Arial"/>
               </w:rPr>
               <w:t>divulgação da empresa, a agilidade e a qualidade na comunicação inicial para encaminhamento do passo final que é o evento</w:t>
             </w:r>
@@ -248,24 +196,23 @@
         <w:tc>
           <w:tcPr>
             <w:tcW w:w="1590" w:type="dxa"/>
-            <w:tcMar/>
           </w:tcPr>
           <w:p>
             <w:pPr>
-              <w:pStyle w:val="Normal"/>
-              <w:spacing w:before="40" w:beforeAutospacing="off"/>
+              <w:spacing w:before="40"/>
               <w:jc w:val="center"/>
               <w:rPr>
-                <w:rFonts w:ascii="Arial" w:hAnsi="Arial" w:eastAsia="Arial" w:cs="Arial"/>
-                <w:b w:val="1"/>
-                <w:bCs w:val="1"/>
-              </w:rPr>
-            </w:pPr>
-            <w:r>
-              <w:rPr>
-                <w:rFonts w:ascii="Arial" w:hAnsi="Arial" w:eastAsia="Arial" w:cs="Arial"/>
-                <w:b w:val="1"/>
-                <w:bCs w:val="1"/>
+                <w:rFonts w:ascii="Arial" w:eastAsia="Arial" w:hAnsi="Arial" w:cs="Arial"/>
+                <w:b/>
+                <w:bCs/>
+              </w:rPr>
+            </w:pPr>
+            <w:bookmarkStart w:id="0" w:name="_GoBack" w:colFirst="1" w:colLast="1"/>
+            <w:r>
+              <w:rPr>
+                <w:rFonts w:ascii="Arial" w:eastAsia="Arial" w:hAnsi="Arial" w:cs="Arial"/>
+                <w:b/>
+                <w:bCs/>
               </w:rPr>
               <w:t>devido</w:t>
             </w:r>
@@ -274,65 +221,56 @@
         <w:tc>
           <w:tcPr>
             <w:tcW w:w="8265" w:type="dxa"/>
-            <w:tcMar/>
           </w:tcPr>
           <w:p>
             <w:pPr>
-              <w:pStyle w:val="Normal"/>
-              <w:rPr>
-                <w:rFonts w:ascii="Arial" w:hAnsi="Arial" w:eastAsia="Arial" w:cs="Arial"/>
-                <w:noProof w:val="0"/>
-                <w:sz w:val="22"/>
-                <w:szCs w:val="22"/>
-                <w:lang w:val="pt-BR"/>
-              </w:rPr>
-            </w:pPr>
-            <w:r>
-              <w:rPr>
-                <w:rFonts w:ascii="Arial" w:hAnsi="Arial" w:eastAsia="Arial" w:cs="Arial"/>
-                <w:noProof w:val="0"/>
-                <w:sz w:val="22"/>
-                <w:szCs w:val="22"/>
-                <w:lang w:val="pt-BR"/>
-              </w:rPr>
-              <w:t>a</w:t>
-            </w:r>
-            <w:r>
-              <w:rPr>
-                <w:rFonts w:ascii="Arial" w:hAnsi="Arial" w:eastAsia="Arial" w:cs="Arial"/>
-                <w:noProof w:val="0"/>
-                <w:sz w:val="22"/>
-                <w:szCs w:val="22"/>
-                <w:lang w:val="pt-BR"/>
-              </w:rPr>
-              <w:t xml:space="preserve">o desdobramento do nosso cliente por ser o principal atuante no negócio.  </w:t>
+              <w:rPr>
+                <w:rFonts w:ascii="Arial" w:eastAsia="Arial" w:hAnsi="Arial" w:cs="Arial"/>
+              </w:rPr>
+            </w:pPr>
+            <w:r>
+              <w:rPr>
+                <w:rFonts w:ascii="Arial" w:eastAsia="Arial" w:hAnsi="Arial" w:cs="Arial"/>
+              </w:rPr>
+              <w:t xml:space="preserve">ao desdobramento do nosso cliente por ser o principal atuante </w:t>
+            </w:r>
+            <w:r>
+              <w:rPr>
+                <w:rFonts w:ascii="Arial" w:eastAsia="Arial" w:hAnsi="Arial" w:cs="Arial"/>
+              </w:rPr>
+              <w:t>nas responsabilidades do</w:t>
+            </w:r>
+            <w:r>
+              <w:rPr>
+                <w:rFonts w:ascii="Arial" w:eastAsia="Arial" w:hAnsi="Arial" w:cs="Arial"/>
+              </w:rPr>
+              <w:t xml:space="preserve"> negócio.  </w:t>
             </w:r>
           </w:p>
         </w:tc>
       </w:tr>
+      <w:bookmarkEnd w:id="0"/>
       <w:tr>
         <w:tc>
           <w:tcPr>
             <w:tcW w:w="1590" w:type="dxa"/>
             <w:shd w:val="clear" w:color="auto" w:fill="F2F2F2" w:themeFill="background1" w:themeFillShade="F2"/>
-            <w:tcMar/>
           </w:tcPr>
           <w:p>
             <w:pPr>
-              <w:pStyle w:val="Normal"/>
-              <w:spacing w:before="40" w:beforeAutospacing="off"/>
+              <w:spacing w:before="40"/>
               <w:jc w:val="center"/>
               <w:rPr>
-                <w:rFonts w:ascii="Arial" w:hAnsi="Arial" w:eastAsia="Arial" w:cs="Arial"/>
-                <w:b w:val="1"/>
-                <w:bCs w:val="1"/>
-              </w:rPr>
-            </w:pPr>
-            <w:r>
-              <w:rPr>
-                <w:rFonts w:ascii="Arial" w:hAnsi="Arial" w:eastAsia="Arial" w:cs="Arial"/>
-                <w:b w:val="1"/>
-                <w:bCs w:val="1"/>
+                <w:rFonts w:ascii="Arial" w:eastAsia="Arial" w:hAnsi="Arial" w:cs="Arial"/>
+                <w:b/>
+                <w:bCs/>
+              </w:rPr>
+            </w:pPr>
+            <w:r>
+              <w:rPr>
+                <w:rFonts w:ascii="Arial" w:eastAsia="Arial" w:hAnsi="Arial" w:cs="Arial"/>
+                <w:b/>
+                <w:bCs/>
               </w:rPr>
               <w:t xml:space="preserve">Os benefícios desse </w:t>
             </w:r>
@@ -342,167 +280,148 @@
           <w:tcPr>
             <w:tcW w:w="8265" w:type="dxa"/>
             <w:shd w:val="clear" w:color="auto" w:fill="F2F2F2" w:themeFill="background1" w:themeFillShade="F2"/>
-            <w:tcMar/>
           </w:tcPr>
           <w:p>
             <w:pPr>
-              <w:pStyle w:val="Normal"/>
-              <w:ind w:left="0"/>
-              <w:rPr>
-                <w:rFonts w:ascii="Arial" w:hAnsi="Arial" w:eastAsia="Arial" w:cs="Arial"/>
-              </w:rPr>
-            </w:pPr>
-            <w:r>
-              <w:rPr>
-                <w:rFonts w:ascii="Arial" w:hAnsi="Arial" w:eastAsia="Arial" w:cs="Arial"/>
+              <w:rPr>
+                <w:rFonts w:ascii="Arial" w:eastAsia="Arial" w:hAnsi="Arial" w:cs="Arial"/>
+              </w:rPr>
+            </w:pPr>
+            <w:r>
+              <w:rPr>
+                <w:rFonts w:ascii="Arial" w:eastAsia="Arial" w:hAnsi="Arial" w:cs="Arial"/>
               </w:rPr>
               <w:t xml:space="preserve"> Novo sistema acarretará </w:t>
             </w:r>
             <w:r>
               <w:rPr>
-                <w:rFonts w:ascii="Arial" w:hAnsi="Arial" w:eastAsia="Arial" w:cs="Arial"/>
+                <w:rFonts w:ascii="Arial" w:eastAsia="Arial" w:hAnsi="Arial" w:cs="Arial"/>
               </w:rPr>
               <w:t>melhorias em:</w:t>
             </w:r>
           </w:p>
           <w:p>
             <w:pPr>
-              <w:pStyle w:val="ListParagraph"/>
+              <w:pStyle w:val="PargrafodaLista"/>
               <w:numPr>
                 <w:ilvl w:val="0"/>
-                <w:numId w:val="2"/>
+                <w:numId w:val="1"/>
               </w:numPr>
               <w:rPr>
-                <w:rFonts w:ascii="Arial" w:hAnsi="Arial" w:eastAsia="Arial" w:cs="Arial"/>
-                <w:sz w:val="22"/>
-                <w:szCs w:val="22"/>
-              </w:rPr>
-            </w:pPr>
-            <w:r>
-              <w:rPr>
-                <w:rFonts w:ascii="Arial" w:hAnsi="Arial" w:eastAsia="Arial" w:cs="Arial"/>
+                <w:rFonts w:ascii="Arial" w:eastAsia="Arial" w:hAnsi="Arial" w:cs="Arial"/>
+              </w:rPr>
+            </w:pPr>
+            <w:r>
+              <w:rPr>
+                <w:rFonts w:ascii="Arial" w:eastAsia="Arial" w:hAnsi="Arial" w:cs="Arial"/>
               </w:rPr>
               <w:t xml:space="preserve">Agendamentos unificados, </w:t>
             </w:r>
           </w:p>
           <w:p>
             <w:pPr>
-              <w:pStyle w:val="ListParagraph"/>
+              <w:pStyle w:val="PargrafodaLista"/>
               <w:numPr>
                 <w:ilvl w:val="0"/>
-                <w:numId w:val="2"/>
+                <w:numId w:val="1"/>
               </w:numPr>
               <w:rPr>
-                <w:rFonts w:ascii="Arial" w:hAnsi="Arial" w:eastAsia="Arial" w:cs="Arial"/>
-                <w:sz w:val="22"/>
-                <w:szCs w:val="22"/>
-              </w:rPr>
-            </w:pPr>
-            <w:r>
-              <w:rPr>
-                <w:rFonts w:ascii="Arial" w:hAnsi="Arial" w:eastAsia="Arial" w:cs="Arial"/>
+                <w:rFonts w:ascii="Arial" w:eastAsia="Arial" w:hAnsi="Arial" w:cs="Arial"/>
+              </w:rPr>
+            </w:pPr>
+            <w:r>
+              <w:rPr>
+                <w:rFonts w:ascii="Arial" w:eastAsia="Arial" w:hAnsi="Arial" w:cs="Arial"/>
               </w:rPr>
               <w:t xml:space="preserve">Contratos personalizados, </w:t>
             </w:r>
           </w:p>
           <w:p>
             <w:pPr>
-              <w:pStyle w:val="ListParagraph"/>
+              <w:pStyle w:val="PargrafodaLista"/>
               <w:numPr>
                 <w:ilvl w:val="0"/>
-                <w:numId w:val="2"/>
+                <w:numId w:val="1"/>
               </w:numPr>
               <w:rPr>
-                <w:rFonts w:ascii="Arial" w:hAnsi="Arial" w:eastAsia="Arial" w:cs="Arial"/>
-                <w:sz w:val="22"/>
-                <w:szCs w:val="22"/>
-              </w:rPr>
-            </w:pPr>
-            <w:r>
-              <w:rPr>
-                <w:rFonts w:ascii="Arial" w:hAnsi="Arial" w:eastAsia="Arial" w:cs="Arial"/>
+                <w:rFonts w:ascii="Arial" w:eastAsia="Arial" w:hAnsi="Arial" w:cs="Arial"/>
+              </w:rPr>
+            </w:pPr>
+            <w:r>
+              <w:rPr>
+                <w:rFonts w:ascii="Arial" w:eastAsia="Arial" w:hAnsi="Arial" w:cs="Arial"/>
               </w:rPr>
               <w:t>Informações claras para os contratantes sobre a empresa,</w:t>
             </w:r>
           </w:p>
           <w:p>
             <w:pPr>
-              <w:pStyle w:val="ListParagraph"/>
+              <w:pStyle w:val="PargrafodaLista"/>
               <w:numPr>
                 <w:ilvl w:val="0"/>
-                <w:numId w:val="2"/>
+                <w:numId w:val="1"/>
               </w:numPr>
               <w:rPr>
-                <w:rFonts w:ascii="Arial" w:hAnsi="Arial" w:eastAsia="Arial" w:cs="Arial"/>
-                <w:sz w:val="22"/>
-                <w:szCs w:val="22"/>
-              </w:rPr>
-            </w:pPr>
-            <w:r>
-              <w:rPr>
-                <w:rFonts w:ascii="Arial" w:hAnsi="Arial" w:eastAsia="Arial" w:cs="Arial"/>
+                <w:rFonts w:ascii="Arial" w:eastAsia="Arial" w:hAnsi="Arial" w:cs="Arial"/>
+              </w:rPr>
+            </w:pPr>
+            <w:r>
+              <w:rPr>
+                <w:rFonts w:ascii="Arial" w:eastAsia="Arial" w:hAnsi="Arial" w:cs="Arial"/>
               </w:rPr>
               <w:t xml:space="preserve">Informações de contato pelo site enviados ao cliente, </w:t>
             </w:r>
           </w:p>
           <w:p>
             <w:pPr>
-              <w:pStyle w:val="ListParagraph"/>
+              <w:pStyle w:val="PargrafodaLista"/>
               <w:numPr>
                 <w:ilvl w:val="0"/>
-                <w:numId w:val="2"/>
+                <w:numId w:val="1"/>
               </w:numPr>
               <w:rPr>
-                <w:rFonts w:ascii="Arial" w:hAnsi="Arial" w:eastAsia="Arial" w:cs="Arial"/>
-                <w:sz w:val="22"/>
-                <w:szCs w:val="22"/>
-              </w:rPr>
-            </w:pPr>
-            <w:r>
-              <w:rPr>
-                <w:rFonts w:ascii="Arial" w:hAnsi="Arial" w:eastAsia="Arial" w:cs="Arial"/>
+                <w:rFonts w:ascii="Arial" w:eastAsia="Arial" w:hAnsi="Arial" w:cs="Arial"/>
+              </w:rPr>
+            </w:pPr>
+            <w:r>
+              <w:rPr>
+                <w:rFonts w:ascii="Arial" w:eastAsia="Arial" w:hAnsi="Arial" w:cs="Arial"/>
               </w:rPr>
               <w:t xml:space="preserve">Pagamentos antecipados </w:t>
             </w:r>
           </w:p>
           <w:p>
             <w:pPr>
-              <w:pStyle w:val="ListParagraph"/>
+              <w:pStyle w:val="PargrafodaLista"/>
               <w:numPr>
                 <w:ilvl w:val="0"/>
-                <w:numId w:val="2"/>
+                <w:numId w:val="1"/>
               </w:numPr>
               <w:rPr>
-                <w:rFonts w:ascii="Arial" w:hAnsi="Arial" w:eastAsia="Arial" w:cs="Arial"/>
-                <w:sz w:val="22"/>
-                <w:szCs w:val="22"/>
-              </w:rPr>
-            </w:pPr>
-            <w:r>
-              <w:rPr>
-                <w:rFonts w:ascii="Arial" w:hAnsi="Arial" w:eastAsia="Arial" w:cs="Arial"/>
+                <w:rFonts w:ascii="Arial" w:eastAsia="Arial" w:hAnsi="Arial" w:cs="Arial"/>
+              </w:rPr>
+            </w:pPr>
+            <w:r>
+              <w:rPr>
+                <w:rFonts w:ascii="Arial" w:eastAsia="Arial" w:hAnsi="Arial" w:cs="Arial"/>
               </w:rPr>
               <w:t>Interação maior com o cliente.</w:t>
             </w:r>
           </w:p>
           <w:p>
             <w:pPr>
-              <w:pStyle w:val="ListParagraph"/>
-              <w:rPr>
-                <w:rFonts w:ascii="Arial" w:hAnsi="Arial" w:eastAsia="Arial" w:cs="Arial"/>
+              <w:pStyle w:val="PargrafodaLista"/>
+              <w:rPr>
+                <w:rFonts w:ascii="Arial" w:eastAsia="Arial" w:hAnsi="Arial" w:cs="Arial"/>
               </w:rPr>
             </w:pPr>
           </w:p>
         </w:tc>
       </w:tr>
     </w:tbl>
-    <w:p>
-      <w:pPr>
-        <w:pStyle w:val="Normal"/>
-      </w:pPr>
-    </w:p>
+    <w:p/>
     <w:sectPr>
-      <w:pgSz w:w="11906" w:h="16838" w:orient="portrait"/>
+      <w:pgSz w:w="11906" w:h="16838"/>
       <w:pgMar w:top="1440" w:right="1080" w:bottom="1440" w:left="1080" w:header="720" w:footer="720" w:gutter="0"/>
       <w:cols w:space="720"/>
       <w:docGrid w:linePitch="360"/>
@@ -512,10 +431,12 @@
 </file>
 
 <file path=word/numbering.xml><?xml version="1.0" encoding="utf-8"?>
-<w:numbering xmlns:w="http://schemas.openxmlformats.org/wordprocessingml/2006/main">
-  <w:abstractNum xmlns:w="http://schemas.openxmlformats.org/wordprocessingml/2006/main" w:abstractNumId="2">
-    <w:multiLevelType xmlns:w="http://schemas.openxmlformats.org/wordprocessingml/2006/main" w:val="hybridMultilevel"/>
-    <w:lvl xmlns:w="http://schemas.openxmlformats.org/wordprocessingml/2006/main" w:ilvl="0">
+<w:numbering xmlns:wpc="http://schemas.microsoft.com/office/word/2010/wordprocessingCanvas" xmlns:cx="http://schemas.microsoft.com/office/drawing/2014/chartex" xmlns:cx1="http://schemas.microsoft.com/office/drawing/2015/9/8/chartex" xmlns:cx2="http://schemas.microsoft.com/office/drawing/2015/10/21/chartex" xmlns:cx3="http://schemas.microsoft.com/office/drawing/2016/5/9/chartex" xmlns:cx4="http://schemas.microsoft.com/office/drawing/2016/5/10/chartex" xmlns:cx5="http://schemas.microsoft.com/office/drawing/2016/5/11/chartex" xmlns:cx6="http://schemas.microsoft.com/office/drawing/2016/5/12/chartex" xmlns:cx7="http://schemas.microsoft.com/office/drawing/2016/5/13/chartex" xmlns:cx8="http://schemas.microsoft.com/office/drawing/2016/5/14/chartex" xmlns:mc="http://schemas.openxmlformats.org/markup-compatibility/2006" xmlns:aink="http://schemas.microsoft.com/office/drawing/2016/ink" xmlns:am3d="http://schemas.microsoft.com/office/drawing/2017/model3d" xmlns:o="urn:schemas-microsoft-com:office:office" xmlns:r="http://schemas.openxmlformats.org/officeDocument/2006/relationships" xmlns:m="http://schemas.openxmlformats.org/officeDocument/2006/math" xmlns:v="urn:schemas-microsoft-com:vml" xmlns:wp14="http://schemas.microsoft.com/office/word/2010/wordprocessingDrawing" xmlns:wp="http://schemas.openxmlformats.org/drawingml/2006/wordprocessingDrawing" xmlns:w10="urn:schemas-microsoft-com:office:word" xmlns:w="http://schemas.openxmlformats.org/wordprocessingml/2006/main" xmlns:w14="http://schemas.microsoft.com/office/word/2010/wordml" xmlns:w15="http://schemas.microsoft.com/office/word/2012/wordml" xmlns:w16cid="http://schemas.microsoft.com/office/word/2016/wordml/cid" xmlns:w16se="http://schemas.microsoft.com/office/word/2015/wordml/symex" xmlns:wpg="http://schemas.microsoft.com/office/word/2010/wordprocessingGroup" xmlns:wpi="http://schemas.microsoft.com/office/word/2010/wordprocessingInk" xmlns:wne="http://schemas.microsoft.com/office/word/2006/wordml" xmlns:wps="http://schemas.microsoft.com/office/word/2010/wordprocessingShape" mc:Ignorable="w14 w15 w16se w16cid wp14">
+  <w:abstractNum w:abstractNumId="0" w15:restartNumberingAfterBreak="0">
+    <w:nsid w:val="58172F0D"/>
+    <w:multiLevelType w:val="hybridMultilevel"/>
+    <w:tmpl w:val="A84A9576"/>
+    <w:lvl w:ilvl="0" w:tplc="5A32C29C">
       <w:start w:val="1"/>
       <w:numFmt w:val="bullet"/>
       <w:lvlText w:val=""/>
@@ -524,10 +445,10 @@
         <w:ind w:left="720" w:hanging="360"/>
       </w:pPr>
       <w:rPr>
-        <w:rFonts w:hint="default" w:ascii="Symbol" w:hAnsi="Symbol"/>
-      </w:rPr>
-    </w:lvl>
-    <w:lvl xmlns:w="http://schemas.openxmlformats.org/wordprocessingml/2006/main" w:ilvl="1">
+        <w:rFonts w:ascii="Symbol" w:hAnsi="Symbol" w:hint="default"/>
+      </w:rPr>
+    </w:lvl>
+    <w:lvl w:ilvl="1" w:tplc="5072982E">
       <w:start w:val="1"/>
       <w:numFmt w:val="bullet"/>
       <w:lvlText w:val="o"/>
@@ -536,10 +457,10 @@
         <w:ind w:left="1440" w:hanging="360"/>
       </w:pPr>
       <w:rPr>
-        <w:rFonts w:hint="default" w:ascii="Courier New" w:hAnsi="Courier New"/>
-      </w:rPr>
-    </w:lvl>
-    <w:lvl xmlns:w="http://schemas.openxmlformats.org/wordprocessingml/2006/main" w:ilvl="2">
+        <w:rFonts w:ascii="Courier New" w:hAnsi="Courier New" w:hint="default"/>
+      </w:rPr>
+    </w:lvl>
+    <w:lvl w:ilvl="2" w:tplc="BD285016">
       <w:start w:val="1"/>
       <w:numFmt w:val="bullet"/>
       <w:lvlText w:val=""/>
@@ -548,10 +469,10 @@
         <w:ind w:left="2160" w:hanging="360"/>
       </w:pPr>
       <w:rPr>
-        <w:rFonts w:hint="default" w:ascii="Wingdings" w:hAnsi="Wingdings"/>
-      </w:rPr>
-    </w:lvl>
-    <w:lvl xmlns:w="http://schemas.openxmlformats.org/wordprocessingml/2006/main" w:ilvl="3">
+        <w:rFonts w:ascii="Wingdings" w:hAnsi="Wingdings" w:hint="default"/>
+      </w:rPr>
+    </w:lvl>
+    <w:lvl w:ilvl="3" w:tplc="BB82FE48">
       <w:start w:val="1"/>
       <w:numFmt w:val="bullet"/>
       <w:lvlText w:val=""/>
@@ -560,10 +481,10 @@
         <w:ind w:left="2880" w:hanging="360"/>
       </w:pPr>
       <w:rPr>
-        <w:rFonts w:hint="default" w:ascii="Symbol" w:hAnsi="Symbol"/>
-      </w:rPr>
-    </w:lvl>
-    <w:lvl xmlns:w="http://schemas.openxmlformats.org/wordprocessingml/2006/main" w:ilvl="4">
+        <w:rFonts w:ascii="Symbol" w:hAnsi="Symbol" w:hint="default"/>
+      </w:rPr>
+    </w:lvl>
+    <w:lvl w:ilvl="4" w:tplc="B92EB610">
       <w:start w:val="1"/>
       <w:numFmt w:val="bullet"/>
       <w:lvlText w:val="o"/>
@@ -572,10 +493,10 @@
         <w:ind w:left="3600" w:hanging="360"/>
       </w:pPr>
       <w:rPr>
-        <w:rFonts w:hint="default" w:ascii="Courier New" w:hAnsi="Courier New"/>
-      </w:rPr>
-    </w:lvl>
-    <w:lvl xmlns:w="http://schemas.openxmlformats.org/wordprocessingml/2006/main" w:ilvl="5">
+        <w:rFonts w:ascii="Courier New" w:hAnsi="Courier New" w:hint="default"/>
+      </w:rPr>
+    </w:lvl>
+    <w:lvl w:ilvl="5" w:tplc="13D07014">
       <w:start w:val="1"/>
       <w:numFmt w:val="bullet"/>
       <w:lvlText w:val=""/>
@@ -584,10 +505,10 @@
         <w:ind w:left="4320" w:hanging="360"/>
       </w:pPr>
       <w:rPr>
-        <w:rFonts w:hint="default" w:ascii="Wingdings" w:hAnsi="Wingdings"/>
-      </w:rPr>
-    </w:lvl>
-    <w:lvl xmlns:w="http://schemas.openxmlformats.org/wordprocessingml/2006/main" w:ilvl="6">
+        <w:rFonts w:ascii="Wingdings" w:hAnsi="Wingdings" w:hint="default"/>
+      </w:rPr>
+    </w:lvl>
+    <w:lvl w:ilvl="6" w:tplc="37B0C030">
       <w:start w:val="1"/>
       <w:numFmt w:val="bullet"/>
       <w:lvlText w:val=""/>
@@ -596,10 +517,10 @@
         <w:ind w:left="5040" w:hanging="360"/>
       </w:pPr>
       <w:rPr>
-        <w:rFonts w:hint="default" w:ascii="Symbol" w:hAnsi="Symbol"/>
-      </w:rPr>
-    </w:lvl>
-    <w:lvl xmlns:w="http://schemas.openxmlformats.org/wordprocessingml/2006/main" w:ilvl="7">
+        <w:rFonts w:ascii="Symbol" w:hAnsi="Symbol" w:hint="default"/>
+      </w:rPr>
+    </w:lvl>
+    <w:lvl w:ilvl="7" w:tplc="69DC9EE8">
       <w:start w:val="1"/>
       <w:numFmt w:val="bullet"/>
       <w:lvlText w:val="o"/>
@@ -608,10 +529,10 @@
         <w:ind w:left="5760" w:hanging="360"/>
       </w:pPr>
       <w:rPr>
-        <w:rFonts w:hint="default" w:ascii="Courier New" w:hAnsi="Courier New"/>
-      </w:rPr>
-    </w:lvl>
-    <w:lvl xmlns:w="http://schemas.openxmlformats.org/wordprocessingml/2006/main" w:ilvl="8">
+        <w:rFonts w:ascii="Courier New" w:hAnsi="Courier New" w:hint="default"/>
+      </w:rPr>
+    </w:lvl>
+    <w:lvl w:ilvl="8" w:tplc="9E42B048">
       <w:start w:val="1"/>
       <w:numFmt w:val="bullet"/>
       <w:lvlText w:val=""/>
@@ -620,13 +541,15 @@
         <w:ind w:left="6480" w:hanging="360"/>
       </w:pPr>
       <w:rPr>
-        <w:rFonts w:hint="default" w:ascii="Wingdings" w:hAnsi="Wingdings"/>
+        <w:rFonts w:ascii="Wingdings" w:hAnsi="Wingdings" w:hint="default"/>
       </w:rPr>
     </w:lvl>
   </w:abstractNum>
-  <w:abstractNum xmlns:w="http://schemas.openxmlformats.org/wordprocessingml/2006/main" w:abstractNumId="1">
-    <w:multiLevelType xmlns:w="http://schemas.openxmlformats.org/wordprocessingml/2006/main" w:val="hybridMultilevel"/>
-    <w:lvl xmlns:w="http://schemas.openxmlformats.org/wordprocessingml/2006/main" w:ilvl="0">
+  <w:abstractNum w:abstractNumId="1" w15:restartNumberingAfterBreak="0">
+    <w:nsid w:val="64B844CB"/>
+    <w:multiLevelType w:val="hybridMultilevel"/>
+    <w:tmpl w:val="9EDE13A8"/>
+    <w:lvl w:ilvl="0" w:tplc="7320271A">
       <w:start w:val="1"/>
       <w:numFmt w:val="bullet"/>
       <w:lvlText w:val=""/>
@@ -635,10 +558,10 @@
         <w:ind w:left="720" w:hanging="360"/>
       </w:pPr>
       <w:rPr>
-        <w:rFonts w:hint="default" w:ascii="Symbol" w:hAnsi="Symbol"/>
-      </w:rPr>
-    </w:lvl>
-    <w:lvl xmlns:w="http://schemas.openxmlformats.org/wordprocessingml/2006/main" w:ilvl="1">
+        <w:rFonts w:ascii="Symbol" w:hAnsi="Symbol" w:hint="default"/>
+      </w:rPr>
+    </w:lvl>
+    <w:lvl w:ilvl="1" w:tplc="687CC8EA">
       <w:start w:val="1"/>
       <w:numFmt w:val="bullet"/>
       <w:lvlText w:val="o"/>
@@ -647,10 +570,10 @@
         <w:ind w:left="1440" w:hanging="360"/>
       </w:pPr>
       <w:rPr>
-        <w:rFonts w:hint="default" w:ascii="Courier New" w:hAnsi="Courier New"/>
-      </w:rPr>
-    </w:lvl>
-    <w:lvl xmlns:w="http://schemas.openxmlformats.org/wordprocessingml/2006/main" w:ilvl="2">
+        <w:rFonts w:ascii="Courier New" w:hAnsi="Courier New" w:hint="default"/>
+      </w:rPr>
+    </w:lvl>
+    <w:lvl w:ilvl="2" w:tplc="6FF6B636">
       <w:start w:val="1"/>
       <w:numFmt w:val="bullet"/>
       <w:lvlText w:val=""/>
@@ -659,10 +582,10 @@
         <w:ind w:left="2160" w:hanging="360"/>
       </w:pPr>
       <w:rPr>
-        <w:rFonts w:hint="default" w:ascii="Wingdings" w:hAnsi="Wingdings"/>
-      </w:rPr>
-    </w:lvl>
-    <w:lvl xmlns:w="http://schemas.openxmlformats.org/wordprocessingml/2006/main" w:ilvl="3">
+        <w:rFonts w:ascii="Wingdings" w:hAnsi="Wingdings" w:hint="default"/>
+      </w:rPr>
+    </w:lvl>
+    <w:lvl w:ilvl="3" w:tplc="A3940DB6">
       <w:start w:val="1"/>
       <w:numFmt w:val="bullet"/>
       <w:lvlText w:val=""/>
@@ -671,10 +594,10 @@
         <w:ind w:left="2880" w:hanging="360"/>
       </w:pPr>
       <w:rPr>
-        <w:rFonts w:hint="default" w:ascii="Symbol" w:hAnsi="Symbol"/>
-      </w:rPr>
-    </w:lvl>
-    <w:lvl xmlns:w="http://schemas.openxmlformats.org/wordprocessingml/2006/main" w:ilvl="4">
+        <w:rFonts w:ascii="Symbol" w:hAnsi="Symbol" w:hint="default"/>
+      </w:rPr>
+    </w:lvl>
+    <w:lvl w:ilvl="4" w:tplc="6812D422">
       <w:start w:val="1"/>
       <w:numFmt w:val="bullet"/>
       <w:lvlText w:val="o"/>
@@ -683,10 +606,10 @@
         <w:ind w:left="3600" w:hanging="360"/>
       </w:pPr>
       <w:rPr>
-        <w:rFonts w:hint="default" w:ascii="Courier New" w:hAnsi="Courier New"/>
-      </w:rPr>
-    </w:lvl>
-    <w:lvl xmlns:w="http://schemas.openxmlformats.org/wordprocessingml/2006/main" w:ilvl="5">
+        <w:rFonts w:ascii="Courier New" w:hAnsi="Courier New" w:hint="default"/>
+      </w:rPr>
+    </w:lvl>
+    <w:lvl w:ilvl="5" w:tplc="CA304418">
       <w:start w:val="1"/>
       <w:numFmt w:val="bullet"/>
       <w:lvlText w:val=""/>
@@ -695,10 +618,10 @@
         <w:ind w:left="4320" w:hanging="360"/>
       </w:pPr>
       <w:rPr>
-        <w:rFonts w:hint="default" w:ascii="Wingdings" w:hAnsi="Wingdings"/>
-      </w:rPr>
-    </w:lvl>
-    <w:lvl xmlns:w="http://schemas.openxmlformats.org/wordprocessingml/2006/main" w:ilvl="6">
+        <w:rFonts w:ascii="Wingdings" w:hAnsi="Wingdings" w:hint="default"/>
+      </w:rPr>
+    </w:lvl>
+    <w:lvl w:ilvl="6" w:tplc="E2D6CC6C">
       <w:start w:val="1"/>
       <w:numFmt w:val="bullet"/>
       <w:lvlText w:val=""/>
@@ -707,10 +630,10 @@
         <w:ind w:left="5040" w:hanging="360"/>
       </w:pPr>
       <w:rPr>
-        <w:rFonts w:hint="default" w:ascii="Symbol" w:hAnsi="Symbol"/>
-      </w:rPr>
-    </w:lvl>
-    <w:lvl xmlns:w="http://schemas.openxmlformats.org/wordprocessingml/2006/main" w:ilvl="7">
+        <w:rFonts w:ascii="Symbol" w:hAnsi="Symbol" w:hint="default"/>
+      </w:rPr>
+    </w:lvl>
+    <w:lvl w:ilvl="7" w:tplc="F316348E">
       <w:start w:val="1"/>
       <w:numFmt w:val="bullet"/>
       <w:lvlText w:val="o"/>
@@ -719,10 +642,10 @@
         <w:ind w:left="5760" w:hanging="360"/>
       </w:pPr>
       <w:rPr>
-        <w:rFonts w:hint="default" w:ascii="Courier New" w:hAnsi="Courier New"/>
-      </w:rPr>
-    </w:lvl>
-    <w:lvl xmlns:w="http://schemas.openxmlformats.org/wordprocessingml/2006/main" w:ilvl="8">
+        <w:rFonts w:ascii="Courier New" w:hAnsi="Courier New" w:hint="default"/>
+      </w:rPr>
+    </w:lvl>
+    <w:lvl w:ilvl="8" w:tplc="BE044FFA">
       <w:start w:val="1"/>
       <w:numFmt w:val="bullet"/>
       <w:lvlText w:val=""/>
@@ -731,25 +654,25 @@
         <w:ind w:left="6480" w:hanging="360"/>
       </w:pPr>
       <w:rPr>
-        <w:rFonts w:hint="default" w:ascii="Wingdings" w:hAnsi="Wingdings"/>
+        <w:rFonts w:ascii="Wingdings" w:hAnsi="Wingdings" w:hint="default"/>
       </w:rPr>
     </w:lvl>
   </w:abstractNum>
-  <w:num w:numId="2">
-    <w:abstractNumId w:val="2"/>
-  </w:num>
   <w:num w:numId="1">
     <w:abstractNumId w:val="1"/>
+  </w:num>
+  <w:num w:numId="2">
+    <w:abstractNumId w:val="0"/>
   </w:num>
 </w:numbering>
 </file>
 
 <file path=word/styles.xml><?xml version="1.0" encoding="utf-8"?>
-<w:styles xmlns:wp14="http://schemas.microsoft.com/office/word/2010/wordprocessingDrawing" xmlns:mc="http://schemas.openxmlformats.org/markup-compatibility/2006" xmlns:r="http://schemas.openxmlformats.org/officeDocument/2006/relationships" xmlns:w="http://schemas.openxmlformats.org/wordprocessingml/2006/main" xmlns:w14="http://schemas.microsoft.com/office/word/2010/wordml" xmlns:w15="http://schemas.microsoft.com/office/word/2012/wordml" mc:Ignorable="w14 w15 wp14">
+<w:styles xmlns:mc="http://schemas.openxmlformats.org/markup-compatibility/2006" xmlns:r="http://schemas.openxmlformats.org/officeDocument/2006/relationships" xmlns:w="http://schemas.openxmlformats.org/wordprocessingml/2006/main" xmlns:w14="http://schemas.microsoft.com/office/word/2010/wordml" xmlns:w15="http://schemas.microsoft.com/office/word/2012/wordml" xmlns:w16cid="http://schemas.microsoft.com/office/word/2016/wordml/cid" xmlns:w16se="http://schemas.microsoft.com/office/word/2015/wordml/symex" mc:Ignorable="w14 w15 w16se w16cid">
   <w:docDefaults>
     <w:rPrDefault>
       <w:rPr>
-        <w:rFonts w:asciiTheme="minorHAnsi" w:hAnsiTheme="minorHAnsi" w:eastAsiaTheme="minorHAnsi" w:cstheme="minorBidi"/>
+        <w:rFonts w:asciiTheme="minorHAnsi" w:eastAsiaTheme="minorHAnsi" w:hAnsiTheme="minorHAnsi" w:cstheme="minorBidi"/>
         <w:sz w:val="22"/>
         <w:szCs w:val="22"/>
         <w:lang w:val="pt-BR" w:eastAsia="en-US" w:bidi="ar-SA"/>
@@ -761,17 +684,17 @@
       </w:pPr>
     </w:pPrDefault>
   </w:docDefaults>
-  <w:latentStyles w:defLockedState="0" w:defUIPriority="99" w:defSemiHidden="0" w:defUnhideWhenUsed="0" w:defQFormat="0" w:count="371">
+  <w:latentStyles w:defLockedState="0" w:defUIPriority="99" w:defSemiHidden="0" w:defUnhideWhenUsed="0" w:defQFormat="0" w:count="377">
     <w:lsdException w:name="Normal" w:uiPriority="0" w:qFormat="1"/>
     <w:lsdException w:name="heading 1" w:uiPriority="9" w:qFormat="1"/>
-    <w:lsdException w:name="heading 2" w:uiPriority="9" w:semiHidden="1" w:unhideWhenUsed="1" w:qFormat="1"/>
-    <w:lsdException w:name="heading 3" w:uiPriority="9" w:semiHidden="1" w:unhideWhenUsed="1" w:qFormat="1"/>
-    <w:lsdException w:name="heading 4" w:uiPriority="9" w:semiHidden="1" w:unhideWhenUsed="1" w:qFormat="1"/>
-    <w:lsdException w:name="heading 5" w:uiPriority="9" w:semiHidden="1" w:unhideWhenUsed="1" w:qFormat="1"/>
-    <w:lsdException w:name="heading 6" w:uiPriority="9" w:semiHidden="1" w:unhideWhenUsed="1" w:qFormat="1"/>
-    <w:lsdException w:name="heading 7" w:uiPriority="9" w:semiHidden="1" w:unhideWhenUsed="1" w:qFormat="1"/>
-    <w:lsdException w:name="heading 8" w:uiPriority="9" w:semiHidden="1" w:unhideWhenUsed="1" w:qFormat="1"/>
-    <w:lsdException w:name="heading 9" w:uiPriority="9" w:semiHidden="1" w:unhideWhenUsed="1" w:qFormat="1"/>
+    <w:lsdException w:name="heading 2" w:semiHidden="1" w:uiPriority="9" w:unhideWhenUsed="1" w:qFormat="1"/>
+    <w:lsdException w:name="heading 3" w:semiHidden="1" w:uiPriority="9" w:unhideWhenUsed="1" w:qFormat="1"/>
+    <w:lsdException w:name="heading 4" w:semiHidden="1" w:uiPriority="9" w:unhideWhenUsed="1" w:qFormat="1"/>
+    <w:lsdException w:name="heading 5" w:semiHidden="1" w:uiPriority="9" w:unhideWhenUsed="1" w:qFormat="1"/>
+    <w:lsdException w:name="heading 6" w:semiHidden="1" w:uiPriority="9" w:unhideWhenUsed="1" w:qFormat="1"/>
+    <w:lsdException w:name="heading 7" w:semiHidden="1" w:uiPriority="9" w:unhideWhenUsed="1" w:qFormat="1"/>
+    <w:lsdException w:name="heading 8" w:semiHidden="1" w:uiPriority="9" w:unhideWhenUsed="1" w:qFormat="1"/>
+    <w:lsdException w:name="heading 9" w:semiHidden="1" w:uiPriority="9" w:unhideWhenUsed="1" w:qFormat="1"/>
     <w:lsdException w:name="index 1" w:semiHidden="1" w:unhideWhenUsed="1"/>
     <w:lsdException w:name="index 2" w:semiHidden="1" w:unhideWhenUsed="1"/>
     <w:lsdException w:name="index 3" w:semiHidden="1" w:unhideWhenUsed="1"/>
@@ -781,22 +704,22 @@
     <w:lsdException w:name="index 7" w:semiHidden="1" w:unhideWhenUsed="1"/>
     <w:lsdException w:name="index 8" w:semiHidden="1" w:unhideWhenUsed="1"/>
     <w:lsdException w:name="index 9" w:semiHidden="1" w:unhideWhenUsed="1"/>
-    <w:lsdException w:name="toc 1" w:uiPriority="39" w:semiHidden="1" w:unhideWhenUsed="1"/>
-    <w:lsdException w:name="toc 2" w:uiPriority="39" w:semiHidden="1" w:unhideWhenUsed="1"/>
-    <w:lsdException w:name="toc 3" w:uiPriority="39" w:semiHidden="1" w:unhideWhenUsed="1"/>
-    <w:lsdException w:name="toc 4" w:uiPriority="39" w:semiHidden="1" w:unhideWhenUsed="1"/>
-    <w:lsdException w:name="toc 5" w:uiPriority="39" w:semiHidden="1" w:unhideWhenUsed="1"/>
-    <w:lsdException w:name="toc 6" w:uiPriority="39" w:semiHidden="1" w:unhideWhenUsed="1"/>
-    <w:lsdException w:name="toc 7" w:uiPriority="39" w:semiHidden="1" w:unhideWhenUsed="1"/>
-    <w:lsdException w:name="toc 8" w:uiPriority="39" w:semiHidden="1" w:unhideWhenUsed="1"/>
-    <w:lsdException w:name="toc 9" w:uiPriority="39" w:semiHidden="1" w:unhideWhenUsed="1"/>
+    <w:lsdException w:name="toc 1" w:semiHidden="1" w:uiPriority="39" w:unhideWhenUsed="1"/>
+    <w:lsdException w:name="toc 2" w:semiHidden="1" w:uiPriority="39" w:unhideWhenUsed="1"/>
+    <w:lsdException w:name="toc 3" w:semiHidden="1" w:uiPriority="39" w:unhideWhenUsed="1"/>
+    <w:lsdException w:name="toc 4" w:semiHidden="1" w:uiPriority="39" w:unhideWhenUsed="1"/>
+    <w:lsdException w:name="toc 5" w:semiHidden="1" w:uiPriority="39" w:unhideWhenUsed="1"/>
+    <w:lsdException w:name="toc 6" w:semiHidden="1" w:uiPriority="39" w:unhideWhenUsed="1"/>
+    <w:lsdException w:name="toc 7" w:semiHidden="1" w:uiPriority="39" w:unhideWhenUsed="1"/>
+    <w:lsdException w:name="toc 8" w:semiHidden="1" w:uiPriority="39" w:unhideWhenUsed="1"/>
+    <w:lsdException w:name="toc 9" w:semiHidden="1" w:uiPriority="39" w:unhideWhenUsed="1"/>
     <w:lsdException w:name="Normal Indent" w:semiHidden="1" w:unhideWhenUsed="1"/>
     <w:lsdException w:name="footnote text" w:semiHidden="1" w:unhideWhenUsed="1"/>
     <w:lsdException w:name="annotation text" w:semiHidden="1" w:unhideWhenUsed="1"/>
     <w:lsdException w:name="header" w:semiHidden="1" w:unhideWhenUsed="1"/>
     <w:lsdException w:name="footer" w:semiHidden="1" w:unhideWhenUsed="1"/>
     <w:lsdException w:name="index heading" w:semiHidden="1" w:unhideWhenUsed="1"/>
-    <w:lsdException w:name="caption" w:uiPriority="35" w:semiHidden="1" w:unhideWhenUsed="1" w:qFormat="1"/>
+    <w:lsdException w:name="caption" w:semiHidden="1" w:uiPriority="35" w:unhideWhenUsed="1" w:qFormat="1"/>
     <w:lsdException w:name="table of figures" w:semiHidden="1" w:unhideWhenUsed="1"/>
     <w:lsdException w:name="envelope address" w:semiHidden="1" w:unhideWhenUsed="1"/>
     <w:lsdException w:name="envelope return" w:semiHidden="1" w:unhideWhenUsed="1"/>
@@ -827,7 +750,7 @@
     <w:lsdException w:name="Title" w:uiPriority="10" w:qFormat="1"/>
     <w:lsdException w:name="Closing" w:semiHidden="1" w:unhideWhenUsed="1"/>
     <w:lsdException w:name="Signature" w:semiHidden="1" w:unhideWhenUsed="1"/>
-    <w:lsdException w:name="Default Paragraph Font" w:uiPriority="1" w:semiHidden="1" w:unhideWhenUsed="1"/>
+    <w:lsdException w:name="Default Paragraph Font" w:semiHidden="1" w:uiPriority="1" w:unhideWhenUsed="1"/>
     <w:lsdException w:name="Body Text" w:semiHidden="1" w:unhideWhenUsed="1"/>
     <w:lsdException w:name="Body Text Indent" w:semiHidden="1" w:unhideWhenUsed="1"/>
     <w:lsdException w:name="List Continue" w:semiHidden="1" w:unhideWhenUsed="1"/>
@@ -909,11 +832,8 @@
     <w:lsdException w:name="Table 3D effects 3" w:semiHidden="1" w:unhideWhenUsed="1"/>
     <w:lsdException w:name="Table Contemporary" w:semiHidden="1" w:unhideWhenUsed="1"/>
     <w:lsdException w:name="Table Elegant" w:semiHidden="1" w:unhideWhenUsed="1"/>
-    <w:lsdException w:name="Table Professional" w:semiHidden="1" w:unhideWhenUsed="1"/>
     <w:lsdException w:name="Table Subtle 1" w:semiHidden="1" w:unhideWhenUsed="1"/>
     <w:lsdException w:name="Table Subtle 2" w:semiHidden="1" w:unhideWhenUsed="1"/>
-    <w:lsdException w:name="Table Web 1" w:semiHidden="1" w:unhideWhenUsed="1"/>
-    <w:lsdException w:name="Table Web 2" w:semiHidden="1" w:unhideWhenUsed="1"/>
     <w:lsdException w:name="Table Web 3" w:semiHidden="1" w:unhideWhenUsed="1"/>
     <w:lsdException w:name="Balloon Text" w:semiHidden="1" w:unhideWhenUsed="1"/>
     <w:lsdException w:name="Table Grid" w:uiPriority="39"/>
@@ -1027,8 +947,8 @@
     <w:lsdException w:name="Subtle Reference" w:uiPriority="31" w:qFormat="1"/>
     <w:lsdException w:name="Intense Reference" w:uiPriority="32" w:qFormat="1"/>
     <w:lsdException w:name="Book Title" w:uiPriority="33" w:qFormat="1"/>
-    <w:lsdException w:name="Bibliography" w:uiPriority="37" w:semiHidden="1" w:unhideWhenUsed="1"/>
-    <w:lsdException w:name="TOC Heading" w:uiPriority="39" w:semiHidden="1" w:unhideWhenUsed="1" w:qFormat="1"/>
+    <w:lsdException w:name="Bibliography" w:semiHidden="1" w:uiPriority="37" w:unhideWhenUsed="1"/>
+    <w:lsdException w:name="TOC Heading" w:semiHidden="1" w:uiPriority="39" w:unhideWhenUsed="1" w:qFormat="1"/>
     <w:lsdException w:name="Plain Table 1" w:uiPriority="41"/>
     <w:lsdException w:name="Plain Table 2" w:uiPriority="42"/>
     <w:lsdException w:name="Plain Table 3" w:uiPriority="43"/>
@@ -1133,18 +1053,24 @@
     <w:lsdException w:name="List Table 5 Dark Accent 6" w:uiPriority="50"/>
     <w:lsdException w:name="List Table 6 Colorful Accent 6" w:uiPriority="51"/>
     <w:lsdException w:name="List Table 7 Colorful Accent 6" w:uiPriority="52"/>
+    <w:lsdException w:name="Mention" w:semiHidden="1" w:unhideWhenUsed="1"/>
+    <w:lsdException w:name="Smart Hyperlink" w:semiHidden="1" w:unhideWhenUsed="1"/>
+    <w:lsdException w:name="Hashtag" w:semiHidden="1" w:unhideWhenUsed="1"/>
+    <w:lsdException w:name="Unresolved Mention" w:semiHidden="1" w:unhideWhenUsed="1"/>
+    <w:lsdException w:name="Smart Link" w:semiHidden="1" w:unhideWhenUsed="1"/>
+    <w:lsdException w:name="Smart Link Error" w:semiHidden="1" w:unhideWhenUsed="1"/>
   </w:latentStyles>
-  <w:style w:type="paragraph" w:styleId="Normal" w:default="1">
+  <w:style w:type="paragraph" w:default="1" w:styleId="Normal">
     <w:name w:val="Normal"/>
     <w:qFormat/>
   </w:style>
-  <w:style w:type="character" w:styleId="DefaultParagraphFont" w:default="1">
+  <w:style w:type="character" w:default="1" w:styleId="Fontepargpadro">
     <w:name w:val="Default Paragraph Font"/>
     <w:uiPriority w:val="1"/>
     <w:semiHidden/>
     <w:unhideWhenUsed/>
   </w:style>
-  <w:style w:type="table" w:styleId="TableNormal" w:default="1">
+  <w:style w:type="table" w:default="1" w:styleId="Tabelanormal">
     <w:name w:val="Normal Table"/>
     <w:uiPriority w:val="99"/>
     <w:semiHidden/>
@@ -1159,46 +1085,39 @@
       </w:tblCellMar>
     </w:tblPr>
   </w:style>
-  <w:style w:type="numbering" w:styleId="NoList" w:default="1">
+  <w:style w:type="numbering" w:default="1" w:styleId="Semlista">
     <w:name w:val="No List"/>
     <w:uiPriority w:val="99"/>
     <w:semiHidden/>
     <w:unhideWhenUsed/>
   </w:style>
-  <w:style xmlns:w="http://schemas.openxmlformats.org/wordprocessingml/2006/main" w:type="table" w:styleId="TableGrid">
-    <w:name xmlns:w="http://schemas.openxmlformats.org/wordprocessingml/2006/main" w:val="Table Grid"/>
-    <w:basedOn xmlns:w="http://schemas.openxmlformats.org/wordprocessingml/2006/main" w:val="TableNormal"/>
-    <w:uiPriority xmlns:w="http://schemas.openxmlformats.org/wordprocessingml/2006/main" w:val="59"/>
-    <w:rsid xmlns:w="http://schemas.openxmlformats.org/wordprocessingml/2006/main" w:val="00FB4123"/>
-    <w:pPr xmlns:w="http://schemas.openxmlformats.org/wordprocessingml/2006/main">
+  <w:style w:type="table" w:styleId="Tabelacomgrade">
+    <w:name w:val="Table Grid"/>
+    <w:basedOn w:val="Tabelanormal"/>
+    <w:uiPriority w:val="59"/>
+    <w:rsid w:val="00FB4123"/>
+    <w:pPr>
       <w:spacing w:after="0" w:line="240" w:lineRule="auto"/>
     </w:pPr>
-    <w:tblPr xmlns:w="http://schemas.openxmlformats.org/wordprocessingml/2006/main">
-      <w:tblInd w:w="0" w:type="dxa"/>
+    <w:tblPr>
       <w:tblBorders>
-        <w:top w:val="single" w:color="000000" w:themeColor="text1" w:sz="4" w:space="0"/>
-        <w:left w:val="single" w:color="000000" w:themeColor="text1" w:sz="4" w:space="0"/>
-        <w:bottom w:val="single" w:color="000000" w:themeColor="text1" w:sz="4" w:space="0"/>
-        <w:right w:val="single" w:color="000000" w:themeColor="text1" w:sz="4" w:space="0"/>
-        <w:insideH w:val="single" w:color="000000" w:themeColor="text1" w:sz="4" w:space="0"/>
-        <w:insideV w:val="single" w:color="000000" w:themeColor="text1" w:sz="4" w:space="0"/>
+        <w:top w:val="single" w:sz="4" w:space="0" w:color="000000" w:themeColor="text1"/>
+        <w:left w:val="single" w:sz="4" w:space="0" w:color="000000" w:themeColor="text1"/>
+        <w:bottom w:val="single" w:sz="4" w:space="0" w:color="000000" w:themeColor="text1"/>
+        <w:right w:val="single" w:sz="4" w:space="0" w:color="000000" w:themeColor="text1"/>
+        <w:insideH w:val="single" w:sz="4" w:space="0" w:color="000000" w:themeColor="text1"/>
+        <w:insideV w:val="single" w:sz="4" w:space="0" w:color="000000" w:themeColor="text1"/>
       </w:tblBorders>
-      <w:tblCellMar>
-        <w:top w:w="0" w:type="dxa"/>
-        <w:left w:w="108" w:type="dxa"/>
-        <w:bottom w:w="0" w:type="dxa"/>
-        <w:right w:w="108" w:type="dxa"/>
-      </w:tblCellMar>
     </w:tblPr>
   </w:style>
-  <w:style xmlns:w14="http://schemas.microsoft.com/office/word/2010/wordml" xmlns:mc="http://schemas.openxmlformats.org/markup-compatibility/2006" xmlns:w="http://schemas.openxmlformats.org/wordprocessingml/2006/main" w:type="paragraph" w:styleId="ListParagraph" mc:Ignorable="w14">
-    <w:name xmlns:w="http://schemas.openxmlformats.org/wordprocessingml/2006/main" w:val="List Paragraph"/>
-    <w:basedOn xmlns:w="http://schemas.openxmlformats.org/wordprocessingml/2006/main" w:val="Normal"/>
-    <w:uiPriority xmlns:w="http://schemas.openxmlformats.org/wordprocessingml/2006/main" w:val="34"/>
-    <w:qFormat xmlns:w="http://schemas.openxmlformats.org/wordprocessingml/2006/main"/>
-    <w:pPr xmlns:w="http://schemas.openxmlformats.org/wordprocessingml/2006/main">
-      <w:ind xmlns:w="http://schemas.openxmlformats.org/wordprocessingml/2006/main" w:left="720"/>
-      <w:contextualSpacing xmlns:w="http://schemas.openxmlformats.org/wordprocessingml/2006/main"/>
+  <w:style w:type="paragraph" w:styleId="PargrafodaLista">
+    <w:name w:val="List Paragraph"/>
+    <w:basedOn w:val="Normal"/>
+    <w:uiPriority w:val="34"/>
+    <w:qFormat/>
+    <w:pPr>
+      <w:ind w:left="720"/>
+      <w:contextualSpacing/>
     </w:pPr>
   </w:style>
 </w:styles>

</xml_diff>